<commit_message>
Add repeat assessment and update CA document
Added 'Repeat assessment for Data Essentials.docx' and updated 'data-essentials-ca.docx' with new content or revisions.
</commit_message>
<xml_diff>
--- a/data-essentials-ca.docx
+++ b/data-essentials-ca.docx
@@ -130,15 +130,7 @@
           <w:sz w:val="28"/>
           <w:szCs w:val="28"/>
         </w:rPr>
-        <w:t xml:space="preserve"> define how tables in a database are linked and how data from multiple tables can be integrated and retrieved.</w:t>
-      </w:r>
-      <w:r>
-        <w:rPr>
-          <w:rFonts w:ascii="Calibri" w:hAnsi="Calibri" w:cs="Calibri"/>
-          <w:sz w:val="28"/>
-          <w:szCs w:val="28"/>
-        </w:rPr>
-        <w:t xml:space="preserve"> The relationships are established through primary keys and foreign keys.</w:t>
+        <w:t xml:space="preserve"> define how tables in a database are linked and how data from multiple tables can be integrated and retrieved. The relationships are established through primary keys and foreign keys.</w:t>
       </w:r>
     </w:p>
     <w:p>
@@ -456,6 +448,141 @@
         </w:rPr>
         <w:t>a)</w:t>
       </w:r>
+    </w:p>
+    <w:p>
+      <w:pPr>
+        <w:numPr>
+          <w:ilvl w:val="0"/>
+          <w:numId w:val="7"/>
+        </w:numPr>
+        <w:rPr>
+          <w:rFonts w:ascii="Calibri" w:hAnsi="Calibri" w:cs="Calibri"/>
+          <w:sz w:val="28"/>
+          <w:szCs w:val="28"/>
+        </w:rPr>
+      </w:pPr>
+      <w:r>
+        <w:rPr>
+          <w:rFonts w:ascii="Calibri" w:hAnsi="Calibri" w:cs="Calibri"/>
+          <w:sz w:val="28"/>
+          <w:szCs w:val="28"/>
+        </w:rPr>
+        <w:t>Each table must have a unique name.</w:t>
+      </w:r>
+    </w:p>
+    <w:p>
+      <w:pPr>
+        <w:numPr>
+          <w:ilvl w:val="0"/>
+          <w:numId w:val="7"/>
+        </w:numPr>
+        <w:rPr>
+          <w:rFonts w:ascii="Calibri" w:hAnsi="Calibri" w:cs="Calibri"/>
+          <w:sz w:val="28"/>
+          <w:szCs w:val="28"/>
+        </w:rPr>
+      </w:pPr>
+      <w:r>
+        <w:rPr>
+          <w:rFonts w:ascii="Calibri" w:hAnsi="Calibri" w:cs="Calibri"/>
+          <w:sz w:val="28"/>
+          <w:szCs w:val="28"/>
+        </w:rPr>
+        <w:t>Each field must have a unique name.</w:t>
+      </w:r>
+    </w:p>
+    <w:p>
+      <w:pPr>
+        <w:numPr>
+          <w:ilvl w:val="0"/>
+          <w:numId w:val="7"/>
+        </w:numPr>
+        <w:rPr>
+          <w:rFonts w:ascii="Calibri" w:hAnsi="Calibri" w:cs="Calibri"/>
+          <w:sz w:val="28"/>
+          <w:szCs w:val="28"/>
+        </w:rPr>
+      </w:pPr>
+      <w:r>
+        <w:rPr>
+          <w:rFonts w:ascii="Calibri" w:hAnsi="Calibri" w:cs="Calibri"/>
+          <w:sz w:val="28"/>
+          <w:szCs w:val="28"/>
+        </w:rPr>
+        <w:t>Each table must have a primary key.</w:t>
+      </w:r>
+    </w:p>
+    <w:p>
+      <w:pPr>
+        <w:numPr>
+          <w:ilvl w:val="0"/>
+          <w:numId w:val="7"/>
+        </w:numPr>
+        <w:rPr>
+          <w:rFonts w:ascii="Calibri" w:hAnsi="Calibri" w:cs="Calibri"/>
+          <w:sz w:val="28"/>
+          <w:szCs w:val="28"/>
+        </w:rPr>
+      </w:pPr>
+      <w:r>
+        <w:rPr>
+          <w:rFonts w:ascii="Calibri" w:hAnsi="Calibri" w:cs="Calibri"/>
+          <w:sz w:val="28"/>
+          <w:szCs w:val="28"/>
+        </w:rPr>
+        <w:t>Each field must have a data type.</w:t>
+      </w:r>
+    </w:p>
+    <w:p>
+      <w:pPr>
+        <w:numPr>
+          <w:ilvl w:val="0"/>
+          <w:numId w:val="7"/>
+        </w:numPr>
+        <w:rPr>
+          <w:rFonts w:ascii="Calibri" w:hAnsi="Calibri" w:cs="Calibri"/>
+          <w:sz w:val="28"/>
+          <w:szCs w:val="28"/>
+        </w:rPr>
+      </w:pPr>
+      <w:r>
+        <w:rPr>
+          <w:rFonts w:ascii="Calibri" w:hAnsi="Calibri" w:cs="Calibri"/>
+          <w:sz w:val="28"/>
+          <w:szCs w:val="28"/>
+        </w:rPr>
+        <w:t xml:space="preserve">Tables are subject to Primary keys, </w:t>
+      </w:r>
+      <w:proofErr w:type="gramStart"/>
+      <w:r>
+        <w:rPr>
+          <w:rFonts w:ascii="Calibri" w:hAnsi="Calibri" w:cs="Calibri"/>
+          <w:sz w:val="28"/>
+          <w:szCs w:val="28"/>
+        </w:rPr>
+        <w:t>Foreign</w:t>
+      </w:r>
+      <w:proofErr w:type="gramEnd"/>
+      <w:r>
+        <w:rPr>
+          <w:rFonts w:ascii="Calibri" w:hAnsi="Calibri" w:cs="Calibri"/>
+          <w:sz w:val="28"/>
+          <w:szCs w:val="28"/>
+        </w:rPr>
+        <w:t xml:space="preserve"> keys and indexes/constraints.</w:t>
+      </w:r>
+    </w:p>
+    <w:p>
+      <w:pPr>
+        <w:rPr>
+          <w:rFonts w:ascii="Calibri" w:hAnsi="Calibri" w:cs="Calibri"/>
+          <w:b/>
+          <w:bCs/>
+          <w:sz w:val="28"/>
+          <w:szCs w:val="28"/>
+          <w:lang w:val="en-GB"/>
+        </w:rPr>
+      </w:pPr>
     </w:p>
     <w:p>
       <w:pPr>
@@ -527,6 +654,119 @@
 <file path=word/numbering.xml><?xml version="1.0" encoding="utf-8"?>
 <w:numbering xmlns:wpc="http://schemas.microsoft.com/office/word/2010/wordprocessingCanvas" xmlns:cx="http://schemas.microsoft.com/office/drawing/2014/chartex" xmlns:cx1="http://schemas.microsoft.com/office/drawing/2015/9/8/chartex" xmlns:cx2="http://schemas.microsoft.com/office/drawing/2015/10/21/chartex" xmlns:cx3="http://schemas.microsoft.com/office/drawing/2016/5/9/chartex" xmlns:cx4="http://schemas.microsoft.com/office/drawing/2016/5/10/chartex" xmlns:cx5="http://schemas.microsoft.com/office/drawing/2016/5/11/chartex" xmlns:cx6="http://schemas.microsoft.com/office/drawing/2016/5/12/chartex" xmlns:cx7="http://schemas.microsoft.com/office/drawing/2016/5/13/chartex" xmlns:cx8="http://schemas.microsoft.com/office/drawing/2016/5/14/chartex" xmlns:mc="http://schemas.openxmlformats.org/markup-compatibility/2006" xmlns:aink="http://schemas.microsoft.com/office/drawing/2016/ink" xmlns:am3d="http://schemas.microsoft.com/office/drawing/2017/model3d" xmlns:o="urn:schemas-microsoft-com:office:office" xmlns:oel="http://schemas.microsoft.com/office/2019/extlst" xmlns:r="http://schemas.openxmlformats.org/officeDocument/2006/relationships" xmlns:m="http://schemas.openxmlformats.org/officeDocument/2006/math" xmlns:v="urn:schemas-microsoft-com:vml" xmlns:wp14="http://schemas.microsoft.com/office/word/2010/wordprocessingDrawing" xmlns:wp="http://schemas.openxmlformats.org/drawingml/2006/wordprocessingDrawing" xmlns:w10="urn:schemas-microsoft-com:office:word" xmlns:w="http://schemas.openxmlformats.org/wordprocessingml/2006/main" xmlns:w14="http://schemas.microsoft.com/office/word/2010/wordml" xmlns:w15="http://schemas.microsoft.com/office/word/2012/wordml" xmlns:w16cex="http://schemas.microsoft.com/office/word/2018/wordml/cex" xmlns:w16cid="http://schemas.microsoft.com/office/word/2016/wordml/cid" xmlns:w16="http://schemas.microsoft.com/office/word/2018/wordml" xmlns:w16du="http://schemas.microsoft.com/office/word/2023/wordml/word16du" xmlns:w16sdtdh="http://schemas.microsoft.com/office/word/2020/wordml/sdtdatahash" xmlns:w16sdtfl="http://schemas.microsoft.com/office/word/2024/wordml/sdtformatlock" xmlns:w16se="http://schemas.microsoft.com/office/word/2015/wordml/symex" xmlns:wpg="http://schemas.microsoft.com/office/word/2010/wordprocessingGroup" xmlns:wpi="http://schemas.microsoft.com/office/word/2010/wordprocessingInk" xmlns:wne="http://schemas.microsoft.com/office/word/2006/wordml" xmlns:wps="http://schemas.microsoft.com/office/word/2010/wordprocessingShape" mc:Ignorable="w14 w15 w16se w16cid w16 w16cex w16sdtdh w16sdtfl w16du wp14">
   <w:abstractNum w:abstractNumId="0" w15:restartNumberingAfterBreak="0">
+    <w:nsid w:val="046F430E"/>
+    <w:multiLevelType w:val="multilevel"/>
+    <w:tmpl w:val="4554001A"/>
+    <w:lvl w:ilvl="0">
+      <w:start w:val="1"/>
+      <w:numFmt w:val="decimal"/>
+      <w:lvlText w:val="%1."/>
+      <w:lvlJc w:val="left"/>
+      <w:pPr>
+        <w:tabs>
+          <w:tab w:val="num" w:pos="720"/>
+        </w:tabs>
+        <w:ind w:left="720" w:hanging="360"/>
+      </w:pPr>
+    </w:lvl>
+    <w:lvl w:ilvl="1" w:tentative="1">
+      <w:start w:val="1"/>
+      <w:numFmt w:val="decimal"/>
+      <w:lvlText w:val="%2."/>
+      <w:lvlJc w:val="left"/>
+      <w:pPr>
+        <w:tabs>
+          <w:tab w:val="num" w:pos="1440"/>
+        </w:tabs>
+        <w:ind w:left="1440" w:hanging="360"/>
+      </w:pPr>
+    </w:lvl>
+    <w:lvl w:ilvl="2" w:tentative="1">
+      <w:start w:val="1"/>
+      <w:numFmt w:val="decimal"/>
+      <w:lvlText w:val="%3."/>
+      <w:lvlJc w:val="left"/>
+      <w:pPr>
+        <w:tabs>
+          <w:tab w:val="num" w:pos="2160"/>
+        </w:tabs>
+        <w:ind w:left="2160" w:hanging="360"/>
+      </w:pPr>
+    </w:lvl>
+    <w:lvl w:ilvl="3" w:tentative="1">
+      <w:start w:val="1"/>
+      <w:numFmt w:val="decimal"/>
+      <w:lvlText w:val="%4."/>
+      <w:lvlJc w:val="left"/>
+      <w:pPr>
+        <w:tabs>
+          <w:tab w:val="num" w:pos="2880"/>
+        </w:tabs>
+        <w:ind w:left="2880" w:hanging="360"/>
+      </w:pPr>
+    </w:lvl>
+    <w:lvl w:ilvl="4" w:tentative="1">
+      <w:start w:val="1"/>
+      <w:numFmt w:val="decimal"/>
+      <w:lvlText w:val="%5."/>
+      <w:lvlJc w:val="left"/>
+      <w:pPr>
+        <w:tabs>
+          <w:tab w:val="num" w:pos="3600"/>
+        </w:tabs>
+        <w:ind w:left="3600" w:hanging="360"/>
+      </w:pPr>
+    </w:lvl>
+    <w:lvl w:ilvl="5" w:tentative="1">
+      <w:start w:val="1"/>
+      <w:numFmt w:val="decimal"/>
+      <w:lvlText w:val="%6."/>
+      <w:lvlJc w:val="left"/>
+      <w:pPr>
+        <w:tabs>
+          <w:tab w:val="num" w:pos="4320"/>
+        </w:tabs>
+        <w:ind w:left="4320" w:hanging="360"/>
+      </w:pPr>
+    </w:lvl>
+    <w:lvl w:ilvl="6" w:tentative="1">
+      <w:start w:val="1"/>
+      <w:numFmt w:val="decimal"/>
+      <w:lvlText w:val="%7."/>
+      <w:lvlJc w:val="left"/>
+      <w:pPr>
+        <w:tabs>
+          <w:tab w:val="num" w:pos="5040"/>
+        </w:tabs>
+        <w:ind w:left="5040" w:hanging="360"/>
+      </w:pPr>
+    </w:lvl>
+    <w:lvl w:ilvl="7" w:tentative="1">
+      <w:start w:val="1"/>
+      <w:numFmt w:val="decimal"/>
+      <w:lvlText w:val="%8."/>
+      <w:lvlJc w:val="left"/>
+      <w:pPr>
+        <w:tabs>
+          <w:tab w:val="num" w:pos="5760"/>
+        </w:tabs>
+        <w:ind w:left="5760" w:hanging="360"/>
+      </w:pPr>
+    </w:lvl>
+    <w:lvl w:ilvl="8" w:tentative="1">
+      <w:start w:val="1"/>
+      <w:numFmt w:val="decimal"/>
+      <w:lvlText w:val="%9."/>
+      <w:lvlJc w:val="left"/>
+      <w:pPr>
+        <w:tabs>
+          <w:tab w:val="num" w:pos="6480"/>
+        </w:tabs>
+        <w:ind w:left="6480" w:hanging="360"/>
+      </w:pPr>
+    </w:lvl>
+  </w:abstractNum>
+  <w:abstractNum w:abstractNumId="1" w15:restartNumberingAfterBreak="0">
     <w:nsid w:val="246D2FA6"/>
     <w:multiLevelType w:val="hybridMultilevel"/>
     <w:tmpl w:val="DBE0D672"/>
@@ -616,7 +856,7 @@
       </w:pPr>
     </w:lvl>
   </w:abstractNum>
-  <w:abstractNum w:abstractNumId="1" w15:restartNumberingAfterBreak="0">
+  <w:abstractNum w:abstractNumId="2" w15:restartNumberingAfterBreak="0">
     <w:nsid w:val="3CAC5BA5"/>
     <w:multiLevelType w:val="hybridMultilevel"/>
     <w:tmpl w:val="40DEFD78"/>
@@ -729,7 +969,7 @@
       </w:rPr>
     </w:lvl>
   </w:abstractNum>
-  <w:abstractNum w:abstractNumId="2" w15:restartNumberingAfterBreak="0">
+  <w:abstractNum w:abstractNumId="3" w15:restartNumberingAfterBreak="0">
     <w:nsid w:val="44E5365A"/>
     <w:multiLevelType w:val="hybridMultilevel"/>
     <w:tmpl w:val="7EEEE0E8"/>
@@ -819,7 +1059,7 @@
       </w:pPr>
     </w:lvl>
   </w:abstractNum>
-  <w:abstractNum w:abstractNumId="3" w15:restartNumberingAfterBreak="0">
+  <w:abstractNum w:abstractNumId="4" w15:restartNumberingAfterBreak="0">
     <w:nsid w:val="56CD4024"/>
     <w:multiLevelType w:val="hybridMultilevel"/>
     <w:tmpl w:val="5994160C"/>
@@ -908,7 +1148,7 @@
       </w:pPr>
     </w:lvl>
   </w:abstractNum>
-  <w:abstractNum w:abstractNumId="4" w15:restartNumberingAfterBreak="0">
+  <w:abstractNum w:abstractNumId="5" w15:restartNumberingAfterBreak="0">
     <w:nsid w:val="6AD37F0E"/>
     <w:multiLevelType w:val="hybridMultilevel"/>
     <w:tmpl w:val="F4002B02"/>
@@ -997,7 +1237,7 @@
       </w:pPr>
     </w:lvl>
   </w:abstractNum>
-  <w:abstractNum w:abstractNumId="5" w15:restartNumberingAfterBreak="0">
+  <w:abstractNum w:abstractNumId="6" w15:restartNumberingAfterBreak="0">
     <w:nsid w:val="7C2326F2"/>
     <w:multiLevelType w:val="hybridMultilevel"/>
     <w:tmpl w:val="C6D46BE8"/>
@@ -1087,21 +1327,24 @@
     </w:lvl>
   </w:abstractNum>
   <w:num w:numId="1" w16cid:durableId="418718434">
+    <w:abstractNumId w:val="6"/>
+  </w:num>
+  <w:num w:numId="2" w16cid:durableId="2032024777">
+    <w:abstractNumId w:val="2"/>
+  </w:num>
+  <w:num w:numId="3" w16cid:durableId="1453552150">
     <w:abstractNumId w:val="5"/>
   </w:num>
-  <w:num w:numId="2" w16cid:durableId="2032024777">
+  <w:num w:numId="4" w16cid:durableId="91707288">
+    <w:abstractNumId w:val="4"/>
+  </w:num>
+  <w:num w:numId="5" w16cid:durableId="1063403777">
+    <w:abstractNumId w:val="3"/>
+  </w:num>
+  <w:num w:numId="6" w16cid:durableId="1609924555">
     <w:abstractNumId w:val="1"/>
   </w:num>
-  <w:num w:numId="3" w16cid:durableId="1453552150">
-    <w:abstractNumId w:val="4"/>
-  </w:num>
-  <w:num w:numId="4" w16cid:durableId="91707288">
-    <w:abstractNumId w:val="3"/>
-  </w:num>
-  <w:num w:numId="5" w16cid:durableId="1063403777">
-    <w:abstractNumId w:val="2"/>
-  </w:num>
-  <w:num w:numId="6" w16cid:durableId="1609924555">
+  <w:num w:numId="7" w16cid:durableId="580064450">
     <w:abstractNumId w:val="0"/>
   </w:num>
 </w:numbering>

</xml_diff>